<commit_message>
Arquitetura (HLD,LLD) e documentação atualizada (irrigação)
</commit_message>
<xml_diff>
--- a/documentacao/P&I/Sprint 1 - Todos os entregáveis/Documento Contexto de Negócio-Justificativa do Projeto.docx
+++ b/documentacao/P&I/Sprint 1 - Todos os entregáveis/Documento Contexto de Negócio-Justificativa do Projeto.docx
@@ -91,7 +91,13 @@
         <w:t>No período de julho a setembro, aumenta a ocorrência de queimadas em grande parte do território brasileiro, devido à estiagem e à baixa umidade relativa do ar, que favorecem a propagação rápida do fogo que pode destruir lavouras, pastagens e florestas, além de matar animais</w:t>
       </w:r>
       <w:r>
-        <w:t>, causar doenças respiratórias e emite gases de efeito estufa</w:t>
+        <w:t>, causar doenças respiratórias e emit</w:t>
+      </w:r>
+      <w:r>
+        <w:t>ir</w:t>
+      </w:r>
+      <w:r>
+        <w:t xml:space="preserve"> gases de efeito estufa</w:t>
       </w:r>
       <w:r>
         <w:t>,</w:t>
@@ -103,7 +109,13 @@
         <w:t>uir</w:t>
       </w:r>
       <w:r>
-        <w:t xml:space="preserve"> cercas, construções, maquinários</w:t>
+        <w:t xml:space="preserve"> cercas, construções</w:t>
+      </w:r>
+      <w:r>
+        <w:t xml:space="preserve"> e</w:t>
+      </w:r>
+      <w:r>
+        <w:t xml:space="preserve"> maquinários</w:t>
       </w:r>
       <w:r>
         <w:t xml:space="preserve">. </w:t>
@@ -254,10 +266,7 @@
     </w:p>
     <w:p>
       <w:r>
-        <w:t>******</w:t>
-      </w:r>
-      <w:r>
-        <w:t>Empresas do agronegócio interessadas em diminuir suas perdas materiais com incêndios:</w:t>
+        <w:t>******Empresas do agronegócio interessadas em diminuir suas perdas materiais com incêndios:</w:t>
       </w:r>
     </w:p>
     <w:p>
@@ -274,10 +283,7 @@
     </w:p>
     <w:p>
       <w:r>
-        <w:t>******</w:t>
-      </w:r>
-      <w:r>
-        <w:t>Instituições governamentais de prevenção e combate a incêndios florestais</w:t>
+        <w:t>******Instituições governamentais de prevenção e combate a incêndios florestais</w:t>
       </w:r>
     </w:p>
     <w:p>
@@ -329,15 +335,7 @@
     </w:p>
     <w:p>
       <w:r>
-        <w:t xml:space="preserve">******As regiões do Brasil mais afetadas são: Nordeste, Sudeste e Centro-Oeste. Os estados: Mato Grosso, Mato Grosso do Sul (Pantanal), oeste da Bahia (Cerrado), Pará, </w:t>
-      </w:r>
-      <w:proofErr w:type="gramStart"/>
-      <w:r>
-        <w:t>Tocantins, Maranhão e São Paulo</w:t>
-      </w:r>
-      <w:proofErr w:type="gramEnd"/>
-      <w:r>
-        <w:t>.</w:t>
+        <w:t>******As regiões do Brasil mais afetadas são: Nordeste, Sudeste e Centro-Oeste. Os estados: Mato Grosso, Mato Grosso do Sul (Pantanal), oeste da Bahia (Cerrado), Pará, Tocantins, Maranhão e São Paulo.</w:t>
       </w:r>
     </w:p>
     <w:p/>
@@ -567,21 +565,28 @@
         <w:t>identificar o incêndio e acionar os bombeiros por telefone</w:t>
       </w:r>
       <w:r>
-        <w:t>. A</w:t>
-      </w:r>
-      <w:r>
-        <w:t>lertará os trabalhadores e moradores cadastrados no sistema em caso de alastramento do incêndio.</w:t>
-      </w:r>
-    </w:p>
-    <w:p>
-      <w:r>
-        <w:t>Disponibilizará acesso aos dados para os trabalhadores, moradores, empresa contratante do sistema e unidade do corpo de bombeiros responsável por determinada área rural. No caso de moradores, bastará apenas um pequeno cadastro para ser incluída nos alertas do sistema, caso morem próximas de algum local que possui o sistema instalado.</w:t>
-      </w:r>
-    </w:p>
-    <w:p>
+        <w:t>. Alertará os trabalhadores e moradores cadastrados no sistema em caso de alastramento do incêndio.</w:t>
+      </w:r>
+    </w:p>
+    <w:p>
+      <w:r>
+        <w:t xml:space="preserve">Acionará </w:t>
+      </w:r>
+      <w:r>
+        <w:t>irrigadores automáticos do local (caso existam) quando identificada umidade relativa do ar/solo muito baixa. Geralmente os irrigadores automáticos são programados por tempo ou ativados manualmente. O nosso sistema tornará esse acionamento reativo à variação da umidade relativa do ar/</w:t>
+      </w:r>
       <w:bookmarkStart w:id="0" w:name="_GoBack"/>
       <w:bookmarkEnd w:id="0"/>
-    </w:p>
+      <w:r>
+        <w:t>solo.</w:t>
+      </w:r>
+    </w:p>
+    <w:p>
+      <w:r>
+        <w:t>Disponibilizará acesso aos dados para os trabalhadores, moradores, empresa contratante do sistema e unidade do corpo de bombeiros responsável por determinada área rural. No caso de moradores, bastará apenas um pequeno cadastro para ser incluída nos alertas do sistema, caso morem próximas de algum local que possui o sistema instalado.</w:t>
+      </w:r>
+    </w:p>
+    <w:p/>
     <w:sectPr>
       <w:pgSz w:w="11906" w:h="16838"/>
       <w:pgMar w:top="1417" w:right="1701" w:bottom="1417" w:left="1701" w:header="708" w:footer="708" w:gutter="0"/>
@@ -822,7 +827,7 @@
       </w:pPr>
     </w:pPrDefault>
   </w:docDefaults>
-  <w:latentStyles w:defLockedState="0" w:defUIPriority="99" w:defSemiHidden="0" w:defUnhideWhenUsed="0" w:defQFormat="0" w:count="375">
+  <w:latentStyles w:defLockedState="0" w:defUIPriority="99" w:defSemiHidden="0" w:defUnhideWhenUsed="0" w:defQFormat="0" w:count="376">
     <w:lsdException w:name="Normal" w:uiPriority="0" w:qFormat="1"/>
     <w:lsdException w:name="heading 1" w:uiPriority="9" w:qFormat="1"/>
     <w:lsdException w:name="heading 2" w:semiHidden="1" w:uiPriority="9" w:unhideWhenUsed="1" w:qFormat="1"/>
@@ -928,7 +933,6 @@
     <w:lsdException w:name="HTML Sample" w:semiHidden="1" w:unhideWhenUsed="1"/>
     <w:lsdException w:name="HTML Typewriter" w:semiHidden="1" w:unhideWhenUsed="1"/>
     <w:lsdException w:name="HTML Variable" w:semiHidden="1" w:unhideWhenUsed="1"/>
-    <w:lsdException w:name="Normal Table" w:semiHidden="1" w:unhideWhenUsed="1"/>
     <w:lsdException w:name="annotation subject" w:semiHidden="1" w:unhideWhenUsed="1"/>
     <w:lsdException w:name="No List" w:semiHidden="1" w:unhideWhenUsed="1"/>
     <w:lsdException w:name="Outline List 1" w:semiHidden="1" w:unhideWhenUsed="1"/>
@@ -975,10 +979,8 @@
     <w:lsdException w:name="Table Subtle 2" w:semiHidden="1" w:unhideWhenUsed="1"/>
     <w:lsdException w:name="Table Web 1" w:semiHidden="1" w:unhideWhenUsed="1"/>
     <w:lsdException w:name="Table Web 2" w:semiHidden="1" w:unhideWhenUsed="1"/>
-    <w:lsdException w:name="Table Web 3" w:semiHidden="1" w:unhideWhenUsed="1"/>
     <w:lsdException w:name="Balloon Text" w:semiHidden="1" w:unhideWhenUsed="1"/>
     <w:lsdException w:name="Table Grid" w:uiPriority="39"/>
-    <w:lsdException w:name="Table Theme" w:semiHidden="1" w:unhideWhenUsed="1"/>
     <w:lsdException w:name="Placeholder Text" w:semiHidden="1"/>
     <w:lsdException w:name="No Spacing" w:uiPriority="1" w:qFormat="1"/>
     <w:lsdException w:name="Light Shading" w:uiPriority="60"/>
@@ -1198,6 +1200,7 @@
     <w:lsdException w:name="Smart Hyperlink" w:semiHidden="1" w:unhideWhenUsed="1"/>
     <w:lsdException w:name="Hashtag" w:semiHidden="1" w:unhideWhenUsed="1"/>
     <w:lsdException w:name="Unresolved Mention" w:semiHidden="1" w:unhideWhenUsed="1"/>
+    <w:lsdException w:name="Smart Link" w:semiHidden="1" w:unhideWhenUsed="1"/>
   </w:latentStyles>
   <w:style w:type="paragraph" w:default="1" w:styleId="Normal">
     <w:name w:val="Normal"/>

</xml_diff>